<commit_message>
UML'S TERMINADOS DE TABLAS Y CLASES
</commit_message>
<xml_diff>
--- a/UML_TABLAS.docx
+++ b/UML_TABLAS.docx
@@ -2,6 +2,492 @@
 <file path=word/document.xml><?xml version="1.0" encoding="utf-8"?>
 <w:document xmlns:wpc="http://schemas.microsoft.com/office/word/2010/wordprocessingCanvas" xmlns:mc="http://schemas.openxmlformats.org/markup-compatibility/2006" xmlns:o="urn:schemas-microsoft-com:office:office" xmlns:r="http://schemas.openxmlformats.org/officeDocument/2006/relationships" xmlns:m="http://schemas.openxmlformats.org/officeDocument/2006/math" xmlns:v="urn:schemas-microsoft-com:vml" xmlns:wp14="http://schemas.microsoft.com/office/word/2010/wordprocessingDrawing" xmlns:wp="http://schemas.openxmlformats.org/drawingml/2006/wordprocessingDrawing" xmlns:w10="urn:schemas-microsoft-com:office:word" xmlns:w="http://schemas.openxmlformats.org/wordprocessingml/2006/main" xmlns:w14="http://schemas.microsoft.com/office/word/2010/wordml" xmlns:w15="http://schemas.microsoft.com/office/word/2012/wordml" xmlns:wpg="http://schemas.microsoft.com/office/word/2010/wordprocessingGroup" xmlns:wpi="http://schemas.microsoft.com/office/word/2010/wordprocessingInk" xmlns:wne="http://schemas.microsoft.com/office/word/2006/wordml" xmlns:wps="http://schemas.microsoft.com/office/word/2010/wordprocessingShape" mc:Ignorable="w14 w15 wp14">
   <w:body>
+    <w:p>
+      <w:pPr>
+        <w:rPr>
+          <w:noProof/>
+          <w:lang w:eastAsia="es-MX"/>
+        </w:rPr>
+      </w:pPr>
+      <w:r>
+        <w:rPr>
+          <w:noProof/>
+          <w:lang w:eastAsia="es-MX"/>
+        </w:rPr>
+        <w:drawing>
+          <wp:inline distT="0" distB="0" distL="0" distR="0" wp14:anchorId="5BE5716E" wp14:editId="10B000A6">
+            <wp:extent cx="6473942" cy="6100445"/>
+            <wp:effectExtent l="0" t="0" r="3175" b="0"/>
+            <wp:docPr id="2" name="Imagen 2"/>
+            <wp:cNvGraphicFramePr>
+              <a:graphicFrameLocks xmlns:a="http://schemas.openxmlformats.org/drawingml/2006/main" noChangeAspect="1"/>
+            </wp:cNvGraphicFramePr>
+            <a:graphic xmlns:a="http://schemas.openxmlformats.org/drawingml/2006/main">
+              <a:graphicData uri="http://schemas.openxmlformats.org/drawingml/2006/picture">
+                <pic:pic xmlns:pic="http://schemas.openxmlformats.org/drawingml/2006/picture">
+                  <pic:nvPicPr>
+                    <pic:cNvPr id="1" name=""/>
+                    <pic:cNvPicPr/>
+                  </pic:nvPicPr>
+                  <pic:blipFill rotWithShape="1">
+                    <a:blip r:embed="rId4"/>
+                    <a:srcRect l="12179" t="20678" r="44641" b="6947"/>
+                    <a:stretch/>
+                  </pic:blipFill>
+                  <pic:spPr bwMode="auto">
+                    <a:xfrm>
+                      <a:off x="0" y="0"/>
+                      <a:ext cx="6480785" cy="6106893"/>
+                    </a:xfrm>
+                    <a:prstGeom prst="rect">
+                      <a:avLst/>
+                    </a:prstGeom>
+                    <a:ln>
+                      <a:noFill/>
+                    </a:ln>
+                    <a:extLst>
+                      <a:ext uri="{53640926-AAD7-44D8-BBD7-CCE9431645EC}">
+                        <a14:shadowObscured xmlns:a14="http://schemas.microsoft.com/office/drawing/2010/main"/>
+                      </a:ext>
+                    </a:extLst>
+                  </pic:spPr>
+                </pic:pic>
+              </a:graphicData>
+            </a:graphic>
+          </wp:inline>
+        </w:drawing>
+      </w:r>
+    </w:p>
+    <w:p>
+      <w:pPr>
+        <w:rPr>
+          <w:noProof/>
+          <w:lang w:eastAsia="es-MX"/>
+        </w:rPr>
+      </w:pPr>
+      <w:r>
+        <w:rPr>
+          <w:noProof/>
+          <w:lang w:eastAsia="es-MX"/>
+        </w:rPr>
+        <w:lastRenderedPageBreak/>
+        <w:drawing>
+          <wp:inline distT="0" distB="0" distL="0" distR="0" wp14:anchorId="17819912" wp14:editId="76AB9F1A">
+            <wp:extent cx="7138391" cy="5074278"/>
+            <wp:effectExtent l="0" t="0" r="5715" b="0"/>
+            <wp:docPr id="3" name="Imagen 3"/>
+            <wp:cNvGraphicFramePr>
+              <a:graphicFrameLocks xmlns:a="http://schemas.openxmlformats.org/drawingml/2006/main" noChangeAspect="1"/>
+            </wp:cNvGraphicFramePr>
+            <a:graphic xmlns:a="http://schemas.openxmlformats.org/drawingml/2006/main">
+              <a:graphicData uri="http://schemas.openxmlformats.org/drawingml/2006/picture">
+                <pic:pic xmlns:pic="http://schemas.openxmlformats.org/drawingml/2006/picture">
+                  <pic:nvPicPr>
+                    <pic:cNvPr id="1" name=""/>
+                    <pic:cNvPicPr/>
+                  </pic:nvPicPr>
+                  <pic:blipFill rotWithShape="1">
+                    <a:blip r:embed="rId5"/>
+                    <a:srcRect l="1846" t="16741" r="36891" b="5798"/>
+                    <a:stretch/>
+                  </pic:blipFill>
+                  <pic:spPr bwMode="auto">
+                    <a:xfrm>
+                      <a:off x="0" y="0"/>
+                      <a:ext cx="7157337" cy="5087746"/>
+                    </a:xfrm>
+                    <a:prstGeom prst="rect">
+                      <a:avLst/>
+                    </a:prstGeom>
+                    <a:ln>
+                      <a:noFill/>
+                    </a:ln>
+                    <a:extLst>
+                      <a:ext uri="{53640926-AAD7-44D8-BBD7-CCE9431645EC}">
+                        <a14:shadowObscured xmlns:a14="http://schemas.microsoft.com/office/drawing/2010/main"/>
+                      </a:ext>
+                    </a:extLst>
+                  </pic:spPr>
+                </pic:pic>
+              </a:graphicData>
+            </a:graphic>
+          </wp:inline>
+        </w:drawing>
+      </w:r>
+    </w:p>
+    <w:p>
+      <w:pPr>
+        <w:rPr>
+          <w:noProof/>
+          <w:lang w:eastAsia="es-MX"/>
+        </w:rPr>
+      </w:pPr>
+    </w:p>
+    <w:p>
+      <w:pPr>
+        <w:rPr>
+          <w:noProof/>
+          <w:lang w:eastAsia="es-MX"/>
+        </w:rPr>
+      </w:pPr>
+    </w:p>
+    <w:p>
+      <w:pPr>
+        <w:rPr>
+          <w:noProof/>
+          <w:lang w:eastAsia="es-MX"/>
+        </w:rPr>
+      </w:pPr>
+    </w:p>
+    <w:p>
+      <w:pPr>
+        <w:rPr>
+          <w:noProof/>
+          <w:lang w:eastAsia="es-MX"/>
+        </w:rPr>
+      </w:pPr>
+    </w:p>
+    <w:p>
+      <w:pPr>
+        <w:rPr>
+          <w:noProof/>
+          <w:lang w:eastAsia="es-MX"/>
+        </w:rPr>
+      </w:pPr>
+    </w:p>
+    <w:p>
+      <w:pPr>
+        <w:rPr>
+          <w:noProof/>
+          <w:lang w:eastAsia="es-MX"/>
+        </w:rPr>
+      </w:pPr>
+    </w:p>
+    <w:p>
+      <w:pPr>
+        <w:rPr>
+          <w:noProof/>
+          <w:lang w:eastAsia="es-MX"/>
+        </w:rPr>
+      </w:pPr>
+      <w:bookmarkStart w:id="0" w:name="_GoBack"/>
+      <w:r>
+        <w:rPr>
+          <w:noProof/>
+          <w:lang w:eastAsia="es-MX"/>
+        </w:rPr>
+        <w:lastRenderedPageBreak/>
+        <w:drawing>
+          <wp:inline distT="0" distB="0" distL="0" distR="0">
+            <wp:extent cx="7772400" cy="10058400"/>
+            <wp:effectExtent l="0" t="0" r="0" b="0"/>
+            <wp:docPr id="4" name="Imagen 4" descr="C:\Users\Ramiro\Downloads\UML PROYECTO ING - Doctores.png"/>
+            <wp:cNvGraphicFramePr>
+              <a:graphicFrameLocks xmlns:a="http://schemas.openxmlformats.org/drawingml/2006/main" noChangeAspect="1"/>
+            </wp:cNvGraphicFramePr>
+            <a:graphic xmlns:a="http://schemas.openxmlformats.org/drawingml/2006/main">
+              <a:graphicData uri="http://schemas.openxmlformats.org/drawingml/2006/picture">
+                <pic:pic xmlns:pic="http://schemas.openxmlformats.org/drawingml/2006/picture">
+                  <pic:nvPicPr>
+                    <pic:cNvPr id="0" name="Picture 1" descr="C:\Users\Ramiro\Downloads\UML PROYECTO ING - Doctores.png"/>
+                    <pic:cNvPicPr>
+                      <a:picLocks noChangeAspect="1" noChangeArrowheads="1"/>
+                    </pic:cNvPicPr>
+                  </pic:nvPicPr>
+                  <pic:blipFill>
+                    <a:blip r:embed="rId6">
+                      <a:extLst>
+                        <a:ext uri="{28A0092B-C50C-407E-A947-70E740481C1C}">
+                          <a14:useLocalDpi xmlns:a14="http://schemas.microsoft.com/office/drawing/2010/main" val="0"/>
+                        </a:ext>
+                      </a:extLst>
+                    </a:blip>
+                    <a:srcRect/>
+                    <a:stretch>
+                      <a:fillRect/>
+                    </a:stretch>
+                  </pic:blipFill>
+                  <pic:spPr bwMode="auto">
+                    <a:xfrm>
+                      <a:off x="0" y="0"/>
+                      <a:ext cx="7772400" cy="10058400"/>
+                    </a:xfrm>
+                    <a:prstGeom prst="rect">
+                      <a:avLst/>
+                    </a:prstGeom>
+                    <a:noFill/>
+                    <a:ln>
+                      <a:noFill/>
+                    </a:ln>
+                  </pic:spPr>
+                </pic:pic>
+              </a:graphicData>
+            </a:graphic>
+          </wp:inline>
+        </w:drawing>
+      </w:r>
+      <w:bookmarkEnd w:id="0"/>
+    </w:p>
+    <w:p>
+      <w:pPr>
+        <w:rPr>
+          <w:noProof/>
+          <w:lang w:eastAsia="es-MX"/>
+        </w:rPr>
+      </w:pPr>
+      <w:r>
+        <w:rPr>
+          <w:noProof/>
+          <w:lang w:eastAsia="es-MX"/>
+        </w:rPr>
+        <w:lastRenderedPageBreak/>
+        <w:drawing>
+          <wp:inline distT="0" distB="0" distL="0" distR="0">
+            <wp:extent cx="7772400" cy="10058400"/>
+            <wp:effectExtent l="0" t="0" r="0" b="0"/>
+            <wp:docPr id="5" name="Imagen 5" descr="C:\Users\Ramiro\Downloads\UML PROYECTO ING - Departamentos.png"/>
+            <wp:cNvGraphicFramePr>
+              <a:graphicFrameLocks xmlns:a="http://schemas.openxmlformats.org/drawingml/2006/main" noChangeAspect="1"/>
+            </wp:cNvGraphicFramePr>
+            <a:graphic xmlns:a="http://schemas.openxmlformats.org/drawingml/2006/main">
+              <a:graphicData uri="http://schemas.openxmlformats.org/drawingml/2006/picture">
+                <pic:pic xmlns:pic="http://schemas.openxmlformats.org/drawingml/2006/picture">
+                  <pic:nvPicPr>
+                    <pic:cNvPr id="0" name="Picture 2" descr="C:\Users\Ramiro\Downloads\UML PROYECTO ING - Departamentos.png"/>
+                    <pic:cNvPicPr>
+                      <a:picLocks noChangeAspect="1" noChangeArrowheads="1"/>
+                    </pic:cNvPicPr>
+                  </pic:nvPicPr>
+                  <pic:blipFill>
+                    <a:blip r:embed="rId7">
+                      <a:extLst>
+                        <a:ext uri="{28A0092B-C50C-407E-A947-70E740481C1C}">
+                          <a14:useLocalDpi xmlns:a14="http://schemas.microsoft.com/office/drawing/2010/main" val="0"/>
+                        </a:ext>
+                      </a:extLst>
+                    </a:blip>
+                    <a:srcRect/>
+                    <a:stretch>
+                      <a:fillRect/>
+                    </a:stretch>
+                  </pic:blipFill>
+                  <pic:spPr bwMode="auto">
+                    <a:xfrm>
+                      <a:off x="0" y="0"/>
+                      <a:ext cx="7772400" cy="10058400"/>
+                    </a:xfrm>
+                    <a:prstGeom prst="rect">
+                      <a:avLst/>
+                    </a:prstGeom>
+                    <a:noFill/>
+                    <a:ln>
+                      <a:noFill/>
+                    </a:ln>
+                  </pic:spPr>
+                </pic:pic>
+              </a:graphicData>
+            </a:graphic>
+          </wp:inline>
+        </w:drawing>
+      </w:r>
+    </w:p>
+    <w:p>
+      <w:pPr>
+        <w:rPr>
+          <w:noProof/>
+          <w:lang w:eastAsia="es-MX"/>
+        </w:rPr>
+      </w:pPr>
+      <w:r>
+        <w:rPr>
+          <w:noProof/>
+          <w:lang w:eastAsia="es-MX"/>
+        </w:rPr>
+        <w:lastRenderedPageBreak/>
+        <w:drawing>
+          <wp:inline distT="0" distB="0" distL="0" distR="0">
+            <wp:extent cx="7772400" cy="10058400"/>
+            <wp:effectExtent l="0" t="0" r="0" b="0"/>
+            <wp:docPr id="6" name="Imagen 6" descr="C:\Users\Ramiro\Downloads\UML PROYECTO ING - Ofertas.png"/>
+            <wp:cNvGraphicFramePr>
+              <a:graphicFrameLocks xmlns:a="http://schemas.openxmlformats.org/drawingml/2006/main" noChangeAspect="1"/>
+            </wp:cNvGraphicFramePr>
+            <a:graphic xmlns:a="http://schemas.openxmlformats.org/drawingml/2006/main">
+              <a:graphicData uri="http://schemas.openxmlformats.org/drawingml/2006/picture">
+                <pic:pic xmlns:pic="http://schemas.openxmlformats.org/drawingml/2006/picture">
+                  <pic:nvPicPr>
+                    <pic:cNvPr id="0" name="Picture 3" descr="C:\Users\Ramiro\Downloads\UML PROYECTO ING - Ofertas.png"/>
+                    <pic:cNvPicPr>
+                      <a:picLocks noChangeAspect="1" noChangeArrowheads="1"/>
+                    </pic:cNvPicPr>
+                  </pic:nvPicPr>
+                  <pic:blipFill>
+                    <a:blip r:embed="rId8">
+                      <a:extLst>
+                        <a:ext uri="{28A0092B-C50C-407E-A947-70E740481C1C}">
+                          <a14:useLocalDpi xmlns:a14="http://schemas.microsoft.com/office/drawing/2010/main" val="0"/>
+                        </a:ext>
+                      </a:extLst>
+                    </a:blip>
+                    <a:srcRect/>
+                    <a:stretch>
+                      <a:fillRect/>
+                    </a:stretch>
+                  </pic:blipFill>
+                  <pic:spPr bwMode="auto">
+                    <a:xfrm>
+                      <a:off x="0" y="0"/>
+                      <a:ext cx="7772400" cy="10058400"/>
+                    </a:xfrm>
+                    <a:prstGeom prst="rect">
+                      <a:avLst/>
+                    </a:prstGeom>
+                    <a:noFill/>
+                    <a:ln>
+                      <a:noFill/>
+                    </a:ln>
+                  </pic:spPr>
+                </pic:pic>
+              </a:graphicData>
+            </a:graphic>
+          </wp:inline>
+        </w:drawing>
+      </w:r>
+    </w:p>
+    <w:p>
+      <w:pPr>
+        <w:rPr>
+          <w:noProof/>
+          <w:lang w:eastAsia="es-MX"/>
+        </w:rPr>
+      </w:pPr>
+      <w:r>
+        <w:rPr>
+          <w:noProof/>
+          <w:lang w:eastAsia="es-MX"/>
+        </w:rPr>
+        <w:lastRenderedPageBreak/>
+        <w:drawing>
+          <wp:inline distT="0" distB="0" distL="0" distR="0">
+            <wp:extent cx="7772400" cy="10058400"/>
+            <wp:effectExtent l="0" t="0" r="0" b="0"/>
+            <wp:docPr id="7" name="Imagen 7" descr="C:\Users\Ramiro\Downloads\UML PROYECTO ING - Empleados.png"/>
+            <wp:cNvGraphicFramePr>
+              <a:graphicFrameLocks xmlns:a="http://schemas.openxmlformats.org/drawingml/2006/main" noChangeAspect="1"/>
+            </wp:cNvGraphicFramePr>
+            <a:graphic xmlns:a="http://schemas.openxmlformats.org/drawingml/2006/main">
+              <a:graphicData uri="http://schemas.openxmlformats.org/drawingml/2006/picture">
+                <pic:pic xmlns:pic="http://schemas.openxmlformats.org/drawingml/2006/picture">
+                  <pic:nvPicPr>
+                    <pic:cNvPr id="0" name="Picture 4" descr="C:\Users\Ramiro\Downloads\UML PROYECTO ING - Empleados.png"/>
+                    <pic:cNvPicPr>
+                      <a:picLocks noChangeAspect="1" noChangeArrowheads="1"/>
+                    </pic:cNvPicPr>
+                  </pic:nvPicPr>
+                  <pic:blipFill>
+                    <a:blip r:embed="rId9">
+                      <a:extLst>
+                        <a:ext uri="{28A0092B-C50C-407E-A947-70E740481C1C}">
+                          <a14:useLocalDpi xmlns:a14="http://schemas.microsoft.com/office/drawing/2010/main" val="0"/>
+                        </a:ext>
+                      </a:extLst>
+                    </a:blip>
+                    <a:srcRect/>
+                    <a:stretch>
+                      <a:fillRect/>
+                    </a:stretch>
+                  </pic:blipFill>
+                  <pic:spPr bwMode="auto">
+                    <a:xfrm>
+                      <a:off x="0" y="0"/>
+                      <a:ext cx="7772400" cy="10058400"/>
+                    </a:xfrm>
+                    <a:prstGeom prst="rect">
+                      <a:avLst/>
+                    </a:prstGeom>
+                    <a:noFill/>
+                    <a:ln>
+                      <a:noFill/>
+                    </a:ln>
+                  </pic:spPr>
+                </pic:pic>
+              </a:graphicData>
+            </a:graphic>
+          </wp:inline>
+        </w:drawing>
+      </w:r>
+    </w:p>
+    <w:p>
+      <w:pPr>
+        <w:rPr>
+          <w:noProof/>
+          <w:lang w:eastAsia="es-MX"/>
+        </w:rPr>
+      </w:pPr>
+      <w:r>
+        <w:rPr>
+          <w:noProof/>
+          <w:lang w:eastAsia="es-MX"/>
+        </w:rPr>
+        <w:lastRenderedPageBreak/>
+        <w:drawing>
+          <wp:inline distT="0" distB="0" distL="0" distR="0">
+            <wp:extent cx="7772400" cy="10058400"/>
+            <wp:effectExtent l="0" t="0" r="0" b="0"/>
+            <wp:docPr id="8" name="Imagen 8" descr="C:\Users\Ramiro\Downloads\UML PROYECTO ING - Productos.png"/>
+            <wp:cNvGraphicFramePr>
+              <a:graphicFrameLocks xmlns:a="http://schemas.openxmlformats.org/drawingml/2006/main" noChangeAspect="1"/>
+            </wp:cNvGraphicFramePr>
+            <a:graphic xmlns:a="http://schemas.openxmlformats.org/drawingml/2006/main">
+              <a:graphicData uri="http://schemas.openxmlformats.org/drawingml/2006/picture">
+                <pic:pic xmlns:pic="http://schemas.openxmlformats.org/drawingml/2006/picture">
+                  <pic:nvPicPr>
+                    <pic:cNvPr id="0" name="Picture 5" descr="C:\Users\Ramiro\Downloads\UML PROYECTO ING - Productos.png"/>
+                    <pic:cNvPicPr>
+                      <a:picLocks noChangeAspect="1" noChangeArrowheads="1"/>
+                    </pic:cNvPicPr>
+                  </pic:nvPicPr>
+                  <pic:blipFill>
+                    <a:blip r:embed="rId10">
+                      <a:extLst>
+                        <a:ext uri="{28A0092B-C50C-407E-A947-70E740481C1C}">
+                          <a14:useLocalDpi xmlns:a14="http://schemas.microsoft.com/office/drawing/2010/main" val="0"/>
+                        </a:ext>
+                      </a:extLst>
+                    </a:blip>
+                    <a:srcRect/>
+                    <a:stretch>
+                      <a:fillRect/>
+                    </a:stretch>
+                  </pic:blipFill>
+                  <pic:spPr bwMode="auto">
+                    <a:xfrm>
+                      <a:off x="0" y="0"/>
+                      <a:ext cx="7772400" cy="10058400"/>
+                    </a:xfrm>
+                    <a:prstGeom prst="rect">
+                      <a:avLst/>
+                    </a:prstGeom>
+                    <a:noFill/>
+                    <a:ln>
+                      <a:noFill/>
+                    </a:ln>
+                  </pic:spPr>
+                </pic:pic>
+              </a:graphicData>
+            </a:graphic>
+          </wp:inline>
+        </w:drawing>
+      </w:r>
+    </w:p>
+    <w:p>
+      <w:pPr>
+        <w:rPr>
+          <w:noProof/>
+          <w:lang w:eastAsia="es-MX"/>
+        </w:rPr>
+      </w:pPr>
+    </w:p>
     <w:p>
       <w:r>
         <w:rPr>
@@ -24,7 +510,7 @@
                     <pic:cNvPicPr/>
                   </pic:nvPicPr>
                   <pic:blipFill rotWithShape="1">
-                    <a:blip r:embed="rId4"/>
+                    <a:blip r:embed="rId11"/>
                     <a:srcRect l="18864" t="22465" r="8103" b="10028"/>
                     <a:stretch/>
                   </pic:blipFill>
@@ -51,12 +537,10 @@
           </wp:inline>
         </w:drawing>
       </w:r>
-      <w:bookmarkStart w:id="0" w:name="_GoBack"/>
-      <w:bookmarkEnd w:id="0"/>
     </w:p>
     <w:sectPr>
       <w:pgSz w:w="15840" w:h="12240" w:orient="landscape"/>
-      <w:pgMar w:top="1701" w:right="1417" w:bottom="1701" w:left="1417" w:header="708" w:footer="708" w:gutter="0"/>
+      <w:pgMar w:top="720" w:right="720" w:bottom="720" w:left="720" w:header="708" w:footer="708" w:gutter="0"/>
       <w:cols w:space="708"/>
       <w:docGrid w:linePitch="360"/>
     </w:sectPr>

</xml_diff>